<commit_message>
viet bao cao docs
</commit_message>
<xml_diff>
--- a/bao cao/Chuong 1 Gioi thieu de tai.docx
+++ b/bao cao/Chuong 1 Gioi thieu de tai.docx
@@ -71,19 +71,7 @@
           <w:szCs w:val="26"/>
           <w:lang w:val="vi-VN"/>
         </w:rPr>
-        <w:t xml:space="preserve">Ai cũng cần có nhu cầu giải trí và truyện là một trong những sản phẩm giải trí mà ai cũng có thể tiếp cận. Nhưng để tìm thấy các tác phẩm này là một vấn đề rất nan giải. Mọi người cần phải đi tới các cửa tiệm và để tìm </w:t>
-      </w:r>
-      <w:bookmarkStart w:id="0" w:name="_GoBack"/>
-      <w:bookmarkEnd w:id="0"/>
-      <w:r>
-        <w:rPr>
-          <w:rFonts w:ascii="Times New Roman" w:hAnsi="Times New Roman" w:cs="Times New Roman"/>
-          <w:noProof/>
-          <w:sz w:val="26"/>
-          <w:szCs w:val="26"/>
-          <w:lang w:val="vi-VN"/>
-        </w:rPr>
-        <w:t>được cửa tiệm thì cũng là một vấn đề .Để giải quyết vấn đề này, website quản lí bán truyện ra đời. Tại đây bạn có thể tìm thấy các siêu phẩm một cách dễ dàng, bạn có thể tìm truyện theo thể loại, theo tên, theo lượt xem, xem thống tin chi tiết của một sản phẩm. Hệ thống được xây dựng trên nền web.</w:t>
+        <w:t>Ai cũng cần có nhu cầu giải trí và truyện là một trong những sản phẩm giải trí mà ai cũng có thể tiếp cận. Nhưng để tìm thấy các tác phẩm này là một vấn đề rất nan giải. Mọi người cần phải đi tới các cửa tiệm và để tìm được cửa tiệm thì cũng là một vấn đề .Để giải quyết vấn đề này, website quản lí bán truyện ra đời. Tại đây bạn có thể tìm thấy các siêu phẩm một cách dễ dàng, bạn có thể tìm truyện theo thể loại, theo tên, theo lượt xem, xem thống tin chi tiết của một sản phẩm. Hệ thống được xây dựng trên nền web.</w:t>
       </w:r>
     </w:p>
     <w:p>
@@ -1038,6 +1026,29 @@
           </wp:inline>
         </w:drawing>
       </w:r>
+      <w:r>
+        <w:rPr>
+          <w:rFonts w:ascii="Times New Roman" w:hAnsi="Times New Roman" w:cs="Times New Roman"/>
+          <w:noProof/>
+          <w:sz w:val="26"/>
+          <w:szCs w:val="26"/>
+        </w:rPr>
+        <w:br w:type="page"/>
+      </w:r>
+    </w:p>
+    <w:p>
+      <w:pPr>
+        <w:spacing w:line="360" w:lineRule="auto"/>
+        <w:jc w:val="both"/>
+        <w:rPr>
+          <w:rFonts w:ascii="Times New Roman" w:hAnsi="Times New Roman" w:cs="Times New Roman"/>
+          <w:noProof/>
+          <w:sz w:val="26"/>
+          <w:szCs w:val="26"/>
+        </w:rPr>
+      </w:pPr>
+      <w:bookmarkStart w:id="0" w:name="_GoBack"/>
+      <w:bookmarkEnd w:id="0"/>
     </w:p>
     <w:sectPr>
       <w:pgSz w:w="12240" w:h="15840"/>
@@ -2608,7 +2619,7 @@
 </file>
 
 <file path=customXml/itemProps1.xml><?xml version="1.0" encoding="utf-8"?>
-<ds:datastoreItem xmlns:ds="http://schemas.openxmlformats.org/officeDocument/2006/customXml" ds:itemID="{E1839AD2-D8AC-4221-A202-8882FD16B3F8}">
+<ds:datastoreItem xmlns:ds="http://schemas.openxmlformats.org/officeDocument/2006/customXml" ds:itemID="{2FBA35DA-475E-48C6-AE92-0AC3D14DED3D}">
   <ds:schemaRefs>
     <ds:schemaRef ds:uri="http://schemas.openxmlformats.org/officeDocument/2006/bibliography"/>
   </ds:schemaRefs>

</xml_diff>